<commit_message>
Montage économique plutôt que montage en X/O
</commit_message>
<xml_diff>
--- a/Concevoir/05_LiaisonPivotRoulements/Cours/Word_2014/07_Cpt_05_LiaisonPivotRoulements_Cours.docx
+++ b/Concevoir/05_LiaisonPivotRoulements/Cours/Word_2014/07_Cpt_05_LiaisonPivotRoulements_Cours.docx
@@ -1297,17 +1297,7 @@
             <w:noProof/>
             <w:lang w:eastAsia="fr-FR"/>
           </w:rPr>
-          <w:t>D. Encaissement de</w:t>
-        </w:r>
-        <w:bookmarkStart w:id="0" w:name="_GoBack"/>
-        <w:bookmarkEnd w:id="0"/>
-        <w:r>
-          <w:rPr>
-            <w:rStyle w:val="Lienhypertexte"/>
-            <w:noProof/>
-            <w:lang w:eastAsia="fr-FR"/>
-          </w:rPr>
-          <w:t>s efforts</w:t>
+          <w:t>D. Encaissement des efforts</w:t>
         </w:r>
         <w:r>
           <w:rPr>
@@ -3433,21 +3423,21 @@
           <w:numId w:val="9"/>
         </w:numPr>
       </w:pPr>
-      <w:bookmarkStart w:id="1" w:name="_Toc408836433"/>
+      <w:bookmarkStart w:id="0" w:name="_Toc408836433"/>
       <w:r>
         <w:t>Généralités</w:t>
       </w:r>
-      <w:bookmarkEnd w:id="1"/>
+      <w:bookmarkEnd w:id="0"/>
     </w:p>
     <w:p>
       <w:pPr>
         <w:pStyle w:val="Titre3"/>
       </w:pPr>
-      <w:bookmarkStart w:id="2" w:name="_Toc408836434"/>
+      <w:bookmarkStart w:id="1" w:name="_Toc408836434"/>
       <w:r>
         <w:t>Cahier des charges d’une liaison pivot</w:t>
       </w:r>
-      <w:bookmarkEnd w:id="2"/>
+      <w:bookmarkEnd w:id="1"/>
     </w:p>
     <w:p>
       <w:pPr>
@@ -3633,14 +3623,14 @@
           <w:lang w:eastAsia="fr-FR"/>
         </w:rPr>
       </w:pPr>
-      <w:bookmarkStart w:id="3" w:name="_Toc408836435"/>
+      <w:bookmarkStart w:id="2" w:name="_Toc408836435"/>
       <w:r>
         <w:rPr>
           <w:lang w:eastAsia="fr-FR"/>
         </w:rPr>
         <w:t>Résistance au roulement</w:t>
       </w:r>
-      <w:bookmarkEnd w:id="3"/>
+      <w:bookmarkEnd w:id="2"/>
     </w:p>
     <w:p>
       <w:pPr>
@@ -3684,8 +3674,16 @@
         <w:rPr>
           <w:lang w:eastAsia="fr-FR"/>
         </w:rPr>
-        <w:t xml:space="preserve">On définit comme pour le frottement de glissement une grandeur appelée facteur de frottement de roulement que l'on pourra noter </w:t>
+        <w:t xml:space="preserve">On définit comme pour le frottement de glissement une grandeur appelée facteur de frottement de roulement que l'on pourra </w:t>
       </w:r>
+      <w:proofErr w:type="gramStart"/>
+      <w:r>
+        <w:rPr>
+          <w:lang w:eastAsia="fr-FR"/>
+        </w:rPr>
+        <w:t xml:space="preserve">noter </w:t>
+      </w:r>
+      <w:proofErr w:type="gramEnd"/>
       <m:oMath>
         <m:r>
           <w:rPr>
@@ -3751,14 +3749,14 @@
           <w:lang w:eastAsia="fr-FR"/>
         </w:rPr>
       </w:pPr>
-      <w:bookmarkStart w:id="4" w:name="_Toc408836436"/>
+      <w:bookmarkStart w:id="3" w:name="_Toc408836436"/>
       <w:r>
         <w:rPr>
           <w:lang w:eastAsia="fr-FR"/>
         </w:rPr>
         <w:t>Géométrie des roulements</w:t>
       </w:r>
-      <w:bookmarkEnd w:id="4"/>
+      <w:bookmarkEnd w:id="3"/>
     </w:p>
     <w:p>
       <w:pPr>
@@ -4159,14 +4157,14 @@
           <w:lang w:eastAsia="fr-FR"/>
         </w:rPr>
       </w:pPr>
-      <w:bookmarkStart w:id="5" w:name="_Toc408836437"/>
+      <w:bookmarkStart w:id="4" w:name="_Toc408836437"/>
       <w:r>
         <w:rPr>
           <w:lang w:eastAsia="fr-FR"/>
         </w:rPr>
         <w:t>Billes</w:t>
       </w:r>
-      <w:bookmarkEnd w:id="5"/>
+      <w:bookmarkEnd w:id="4"/>
     </w:p>
     <w:p>
       <w:pPr>
@@ -4215,14 +4213,14 @@
           <w:lang w:eastAsia="fr-FR"/>
         </w:rPr>
       </w:pPr>
-      <w:bookmarkStart w:id="6" w:name="_Toc408836438"/>
+      <w:bookmarkStart w:id="5" w:name="_Toc408836438"/>
       <w:r>
         <w:rPr>
           <w:lang w:eastAsia="fr-FR"/>
         </w:rPr>
         <w:t>Rouleau (cylindrique ou conique)</w:t>
       </w:r>
-      <w:bookmarkEnd w:id="6"/>
+      <w:bookmarkEnd w:id="5"/>
     </w:p>
     <w:p>
       <w:pPr>
@@ -4271,14 +4269,14 @@
           <w:lang w:eastAsia="fr-FR"/>
         </w:rPr>
       </w:pPr>
-      <w:bookmarkStart w:id="7" w:name="_Toc408836439"/>
+      <w:bookmarkStart w:id="6" w:name="_Toc408836439"/>
       <w:r>
         <w:rPr>
           <w:lang w:eastAsia="fr-FR"/>
         </w:rPr>
         <w:t>Aiguille</w:t>
       </w:r>
-      <w:bookmarkEnd w:id="7"/>
+      <w:bookmarkEnd w:id="6"/>
     </w:p>
     <w:p>
       <w:pPr>
@@ -4334,14 +4332,14 @@
           <w:lang w:eastAsia="fr-FR"/>
         </w:rPr>
       </w:pPr>
-      <w:bookmarkStart w:id="8" w:name="_Toc408836440"/>
+      <w:bookmarkStart w:id="7" w:name="_Toc408836440"/>
       <w:r>
         <w:rPr>
           <w:lang w:eastAsia="fr-FR"/>
         </w:rPr>
         <w:t>Encaissement des efforts</w:t>
       </w:r>
-      <w:bookmarkEnd w:id="8"/>
+      <w:bookmarkEnd w:id="7"/>
     </w:p>
     <w:p>
       <w:pPr>
@@ -4454,7 +4452,7 @@
           <w:lang w:eastAsia="fr-FR"/>
         </w:rPr>
       </w:pPr>
-      <w:bookmarkStart w:id="9" w:name="_Toc408836441"/>
+      <w:bookmarkStart w:id="8" w:name="_Toc408836441"/>
       <w:r>
         <w:rPr>
           <w:lang w:eastAsia="fr-FR"/>
@@ -4462,7 +4460,7 @@
         <w:lastRenderedPageBreak/>
         <w:t>Constitution d’un roulement</w:t>
       </w:r>
-      <w:bookmarkEnd w:id="9"/>
+      <w:bookmarkEnd w:id="8"/>
     </w:p>
     <w:tbl>
       <w:tblPr>
@@ -4583,14 +4581,14 @@
           <w:lang w:eastAsia="fr-FR"/>
         </w:rPr>
       </w:pPr>
-      <w:bookmarkStart w:id="10" w:name="_Toc408836442"/>
+      <w:bookmarkStart w:id="9" w:name="_Toc408836442"/>
       <w:r>
         <w:rPr>
           <w:lang w:eastAsia="fr-FR"/>
         </w:rPr>
         <w:t>Lubrification et protection des roulements</w:t>
       </w:r>
-      <w:bookmarkEnd w:id="10"/>
+      <w:bookmarkEnd w:id="9"/>
     </w:p>
     <w:p>
       <w:pPr>
@@ -4603,14 +4601,14 @@
           <w:lang w:eastAsia="fr-FR"/>
         </w:rPr>
       </w:pPr>
-      <w:bookmarkStart w:id="11" w:name="_Toc408836443"/>
+      <w:bookmarkStart w:id="10" w:name="_Toc408836443"/>
       <w:r>
         <w:rPr>
           <w:lang w:eastAsia="fr-FR"/>
         </w:rPr>
         <w:t>La lubrification des roulements</w:t>
       </w:r>
-      <w:bookmarkEnd w:id="11"/>
+      <w:bookmarkEnd w:id="10"/>
     </w:p>
     <w:tbl>
       <w:tblPr>
@@ -4801,14 +4799,14 @@
           <w:lang w:eastAsia="fr-FR"/>
         </w:rPr>
       </w:pPr>
-      <w:bookmarkStart w:id="12" w:name="_Toc408836444"/>
+      <w:bookmarkStart w:id="11" w:name="_Toc408836444"/>
       <w:r>
         <w:rPr>
           <w:lang w:eastAsia="fr-FR"/>
         </w:rPr>
         <w:t>Lubrification à la graisse</w:t>
       </w:r>
-      <w:bookmarkEnd w:id="12"/>
+      <w:bookmarkEnd w:id="11"/>
     </w:p>
     <w:p>
       <w:pPr>
@@ -5288,7 +5286,7 @@
           <w:lang w:eastAsia="fr-FR"/>
         </w:rPr>
       </w:pPr>
-      <w:bookmarkStart w:id="13" w:name="_Toc408836445"/>
+      <w:bookmarkStart w:id="12" w:name="_Toc408836445"/>
       <w:r>
         <w:rPr>
           <w:lang w:eastAsia="fr-FR"/>
@@ -5296,7 +5294,7 @@
         <w:lastRenderedPageBreak/>
         <w:t>Lubrification à l'huile</w:t>
       </w:r>
-      <w:bookmarkEnd w:id="13"/>
+      <w:bookmarkEnd w:id="12"/>
     </w:p>
     <w:p>
       <w:pPr>
@@ -5576,14 +5574,14 @@
           <w:lang w:eastAsia="fr-FR"/>
         </w:rPr>
       </w:pPr>
-      <w:bookmarkStart w:id="14" w:name="_Toc408836446"/>
+      <w:bookmarkStart w:id="13" w:name="_Toc408836446"/>
       <w:r>
         <w:rPr>
           <w:lang w:eastAsia="fr-FR"/>
         </w:rPr>
         <w:t>Protection des roulements</w:t>
       </w:r>
-      <w:bookmarkEnd w:id="14"/>
+      <w:bookmarkEnd w:id="13"/>
     </w:p>
     <w:p>
       <w:pPr>
@@ -5658,14 +5656,14 @@
           <w:lang w:eastAsia="fr-FR"/>
         </w:rPr>
       </w:pPr>
-      <w:bookmarkStart w:id="15" w:name="_Toc408836447"/>
+      <w:bookmarkStart w:id="14" w:name="_Toc408836447"/>
       <w:r>
         <w:rPr>
           <w:lang w:eastAsia="fr-FR"/>
         </w:rPr>
         <w:t>Protection sans frottement</w:t>
       </w:r>
-      <w:bookmarkEnd w:id="15"/>
+      <w:bookmarkEnd w:id="14"/>
     </w:p>
     <w:tbl>
       <w:tblPr>
@@ -5924,14 +5922,14 @@
           <w:lang w:eastAsia="fr-FR"/>
         </w:rPr>
       </w:pPr>
-      <w:bookmarkStart w:id="16" w:name="_Toc408836448"/>
+      <w:bookmarkStart w:id="15" w:name="_Toc408836448"/>
       <w:r>
         <w:rPr>
           <w:lang w:eastAsia="fr-FR"/>
         </w:rPr>
         <w:t>Protection avec frottement</w:t>
       </w:r>
-      <w:bookmarkEnd w:id="16"/>
+      <w:bookmarkEnd w:id="15"/>
     </w:p>
     <w:p>
       <w:pPr>
@@ -6354,14 +6352,14 @@
           <w:lang w:eastAsia="fr-FR"/>
         </w:rPr>
       </w:pPr>
-      <w:bookmarkStart w:id="17" w:name="_Toc408836449"/>
+      <w:bookmarkStart w:id="16" w:name="_Toc408836449"/>
       <w:r>
         <w:rPr>
           <w:lang w:eastAsia="fr-FR"/>
         </w:rPr>
         <w:t>Presse-garniture</w:t>
       </w:r>
-      <w:bookmarkEnd w:id="17"/>
+      <w:bookmarkEnd w:id="16"/>
     </w:p>
     <w:p>
       <w:pPr>
@@ -6537,14 +6535,14 @@
           <w:lang w:eastAsia="fr-FR"/>
         </w:rPr>
       </w:pPr>
-      <w:bookmarkStart w:id="18" w:name="_Toc408836450"/>
+      <w:bookmarkStart w:id="17" w:name="_Toc408836450"/>
       <w:r>
         <w:rPr>
           <w:lang w:eastAsia="fr-FR"/>
         </w:rPr>
         <w:t>Dessin et représentation des roulements</w:t>
       </w:r>
-      <w:bookmarkEnd w:id="18"/>
+      <w:bookmarkEnd w:id="17"/>
     </w:p>
     <w:p>
       <w:pPr>
@@ -7483,14 +7481,14 @@
           <w:lang w:eastAsia="fr-FR"/>
         </w:rPr>
       </w:pPr>
-      <w:bookmarkStart w:id="19" w:name="_Toc408836451"/>
+      <w:bookmarkStart w:id="18" w:name="_Toc408836451"/>
       <w:r>
         <w:rPr>
           <w:lang w:eastAsia="fr-FR"/>
         </w:rPr>
         <w:t>Exemples de montages significatifs</w:t>
       </w:r>
-      <w:bookmarkEnd w:id="19"/>
+      <w:bookmarkEnd w:id="18"/>
     </w:p>
     <w:p>
       <w:pPr>
@@ -7503,14 +7501,14 @@
           <w:lang w:eastAsia="fr-FR"/>
         </w:rPr>
       </w:pPr>
-      <w:bookmarkStart w:id="20" w:name="_Toc408836452"/>
+      <w:bookmarkStart w:id="19" w:name="_Toc408836452"/>
       <w:r>
         <w:rPr>
           <w:lang w:eastAsia="fr-FR"/>
         </w:rPr>
         <w:t>Utilisation de roulements à billes</w:t>
       </w:r>
-      <w:bookmarkEnd w:id="20"/>
+      <w:bookmarkEnd w:id="19"/>
     </w:p>
     <w:tbl>
       <w:tblPr>
@@ -7547,14 +7545,14 @@
                 <w:lang w:eastAsia="fr-FR"/>
               </w:rPr>
             </w:pPr>
-            <w:bookmarkStart w:id="21" w:name="_Toc408836453"/>
+            <w:bookmarkStart w:id="20" w:name="_Toc408836453"/>
             <w:r>
               <w:rPr>
                 <w:lang w:eastAsia="fr-FR"/>
               </w:rPr>
               <w:t>Réducteur simple</w:t>
             </w:r>
-            <w:bookmarkEnd w:id="21"/>
+            <w:bookmarkEnd w:id="20"/>
           </w:p>
         </w:tc>
         <w:tc>
@@ -7569,14 +7567,14 @@
                 <w:lang w:eastAsia="fr-FR"/>
               </w:rPr>
             </w:pPr>
-            <w:bookmarkStart w:id="22" w:name="_Toc408836454"/>
+            <w:bookmarkStart w:id="21" w:name="_Toc408836454"/>
             <w:r>
               <w:rPr>
                 <w:lang w:eastAsia="fr-FR"/>
               </w:rPr>
               <w:t>Perceuse portative</w:t>
             </w:r>
-            <w:bookmarkEnd w:id="22"/>
+            <w:bookmarkEnd w:id="21"/>
           </w:p>
         </w:tc>
       </w:tr>
@@ -7782,14 +7780,14 @@
           <w:lang w:eastAsia="fr-FR"/>
         </w:rPr>
       </w:pPr>
-      <w:bookmarkStart w:id="23" w:name="_Toc408836455"/>
+      <w:bookmarkStart w:id="22" w:name="_Toc408836455"/>
       <w:r>
         <w:rPr>
           <w:lang w:eastAsia="fr-FR"/>
         </w:rPr>
         <w:t>Utilisation des roulements à rouleaux</w:t>
       </w:r>
-      <w:bookmarkEnd w:id="23"/>
+      <w:bookmarkEnd w:id="22"/>
     </w:p>
     <w:tbl>
       <w:tblPr>
@@ -7826,14 +7824,14 @@
                 <w:lang w:eastAsia="fr-FR"/>
               </w:rPr>
             </w:pPr>
-            <w:bookmarkStart w:id="24" w:name="_Toc408836456"/>
+            <w:bookmarkStart w:id="23" w:name="_Toc408836456"/>
             <w:r>
               <w:rPr>
                 <w:lang w:eastAsia="fr-FR"/>
               </w:rPr>
               <w:t>Moteur électrique</w:t>
             </w:r>
-            <w:bookmarkEnd w:id="24"/>
+            <w:bookmarkEnd w:id="23"/>
           </w:p>
         </w:tc>
         <w:tc>
@@ -7848,14 +7846,14 @@
                 <w:lang w:eastAsia="fr-FR"/>
               </w:rPr>
             </w:pPr>
-            <w:bookmarkStart w:id="25" w:name="_Toc408836457"/>
+            <w:bookmarkStart w:id="24" w:name="_Toc408836457"/>
             <w:r>
               <w:rPr>
                 <w:lang w:eastAsia="fr-FR"/>
               </w:rPr>
               <w:t>Pignon à denture hélicoïdale</w:t>
             </w:r>
-            <w:bookmarkEnd w:id="25"/>
+            <w:bookmarkEnd w:id="24"/>
           </w:p>
         </w:tc>
       </w:tr>
@@ -8060,7 +8058,7 @@
           <w:lang w:eastAsia="fr-FR"/>
         </w:rPr>
       </w:pPr>
-      <w:bookmarkStart w:id="26" w:name="_Toc408836458"/>
+      <w:bookmarkStart w:id="25" w:name="_Toc408836458"/>
       <w:r>
         <w:rPr>
           <w:lang w:eastAsia="fr-FR"/>
@@ -8068,7 +8066,7 @@
         <w:lastRenderedPageBreak/>
         <w:t>Utilisation d’éléments roulants coniques</w:t>
       </w:r>
-      <w:bookmarkEnd w:id="26"/>
+      <w:bookmarkEnd w:id="25"/>
     </w:p>
     <w:tbl>
       <w:tblPr>
@@ -8105,14 +8103,14 @@
                 <w:lang w:eastAsia="fr-FR"/>
               </w:rPr>
             </w:pPr>
-            <w:bookmarkStart w:id="27" w:name="_Toc408836459"/>
+            <w:bookmarkStart w:id="26" w:name="_Toc408836459"/>
             <w:r>
               <w:rPr>
                 <w:lang w:eastAsia="fr-FR"/>
               </w:rPr>
               <w:t>Butée à rouleau conique – générateur vertical</w:t>
             </w:r>
-            <w:bookmarkEnd w:id="27"/>
+            <w:bookmarkEnd w:id="26"/>
           </w:p>
         </w:tc>
         <w:tc>
@@ -8131,14 +8129,14 @@
                 <w:lang w:eastAsia="fr-FR"/>
               </w:rPr>
             </w:pPr>
-            <w:bookmarkStart w:id="28" w:name="_Toc408836460"/>
+            <w:bookmarkStart w:id="27" w:name="_Toc408836460"/>
             <w:r>
               <w:rPr>
                 <w:lang w:eastAsia="fr-FR"/>
               </w:rPr>
               <w:t>Roulements à rouleaux coniques – roue de camionnette</w:t>
             </w:r>
-            <w:bookmarkEnd w:id="28"/>
+            <w:bookmarkEnd w:id="27"/>
           </w:p>
         </w:tc>
       </w:tr>
@@ -8356,7 +8354,7 @@
           <w:lang w:eastAsia="fr-FR"/>
         </w:rPr>
       </w:pPr>
-      <w:bookmarkStart w:id="29" w:name="_Toc408836461"/>
+      <w:bookmarkStart w:id="28" w:name="_Toc408836461"/>
       <w:r>
         <w:rPr>
           <w:lang w:eastAsia="fr-FR"/>
@@ -8375,7 +8373,7 @@
         </w:rPr>
         <w:t xml:space="preserve"> roue de voiture</w:t>
       </w:r>
-      <w:bookmarkEnd w:id="29"/>
+      <w:bookmarkEnd w:id="28"/>
     </w:p>
     <w:p>
       <w:pPr>
@@ -8639,7 +8637,7 @@
           <w:lang w:eastAsia="fr-FR"/>
         </w:rPr>
       </w:pPr>
-      <w:bookmarkStart w:id="30" w:name="_Toc408836462"/>
+      <w:bookmarkStart w:id="29" w:name="_Toc408836462"/>
       <w:r>
         <w:rPr>
           <w:lang w:eastAsia="fr-FR"/>
@@ -8647,7 +8645,7 @@
         <w:lastRenderedPageBreak/>
         <w:t>Comparatif de montages équivalents</w:t>
       </w:r>
-      <w:bookmarkEnd w:id="30"/>
+      <w:bookmarkEnd w:id="29"/>
     </w:p>
     <w:tbl>
       <w:tblPr>
@@ -8999,14 +8997,14 @@
           <w:lang w:eastAsia="fr-FR"/>
         </w:rPr>
       </w:pPr>
-      <w:bookmarkStart w:id="31" w:name="_Toc408836463"/>
+      <w:bookmarkStart w:id="30" w:name="_Toc408836463"/>
       <w:r>
         <w:rPr>
           <w:lang w:eastAsia="fr-FR"/>
         </w:rPr>
         <w:t>Références</w:t>
       </w:r>
-      <w:bookmarkEnd w:id="31"/>
+      <w:bookmarkEnd w:id="30"/>
     </w:p>
     <w:p>
       <w:pPr>
@@ -9085,12 +9083,12 @@
         </w:numPr>
         <w:ind w:left="360" w:hanging="360"/>
       </w:pPr>
-      <w:bookmarkStart w:id="32" w:name="_Toc408836464"/>
+      <w:bookmarkStart w:id="31" w:name="_Toc408836464"/>
       <w:r>
         <w:lastRenderedPageBreak/>
         <w:t>Montages de roulements</w:t>
       </w:r>
-      <w:bookmarkEnd w:id="32"/>
+      <w:bookmarkEnd w:id="31"/>
     </w:p>
     <w:p>
       <w:pPr>
@@ -9100,11 +9098,11 @@
           <w:numId w:val="0"/>
         </w:numPr>
       </w:pPr>
-      <w:bookmarkStart w:id="33" w:name="_Toc408836465"/>
+      <w:bookmarkStart w:id="32" w:name="_Toc408836465"/>
       <w:r>
         <w:t>Montage serré sur l’arbre</w:t>
       </w:r>
-      <w:bookmarkEnd w:id="33"/>
+      <w:bookmarkEnd w:id="32"/>
     </w:p>
     <w:p>
       <w:pPr>
@@ -9122,6 +9120,7 @@
       </w:pPr>
       <w:r>
         <w:rPr>
+          <w:noProof/>
           <w:lang w:eastAsia="fr-FR"/>
         </w:rPr>
         <w:drawing>
@@ -9177,24 +9176,22 @@
           <w:numId w:val="0"/>
         </w:numPr>
       </w:pPr>
-      <w:bookmarkStart w:id="34" w:name="_Toc408836466"/>
+      <w:bookmarkStart w:id="33" w:name="_Toc408836466"/>
       <w:r>
-        <w:t xml:space="preserve">Montage serré sur </w:t>
+        <w:t>Montage serré sur le moyeu</w:t>
       </w:r>
+      <w:bookmarkEnd w:id="33"/>
+    </w:p>
+    <w:p>
+      <w:pPr>
+        <w:jc w:val="center"/>
+        <w:rPr>
+          <w:lang w:eastAsia="fr-FR"/>
+        </w:rPr>
+      </w:pPr>
       <w:r>
-        <w:t>le moyeu</w:t>
-      </w:r>
-      <w:bookmarkEnd w:id="34"/>
-    </w:p>
-    <w:p>
-      <w:pPr>
-        <w:jc w:val="center"/>
-        <w:rPr>
-          <w:lang w:eastAsia="fr-FR"/>
-        </w:rPr>
-      </w:pPr>
-      <w:r>
-        <w:rPr>
+        <w:rPr>
+          <w:noProof/>
           <w:lang w:eastAsia="fr-FR"/>
         </w:rPr>
         <w:drawing>
@@ -9277,15 +9274,18 @@
           <w:numId w:val="0"/>
         </w:numPr>
       </w:pPr>
-      <w:bookmarkStart w:id="35" w:name="_Toc408836467"/>
+      <w:bookmarkStart w:id="34" w:name="_Toc408836467"/>
       <w:r>
         <w:lastRenderedPageBreak/>
-        <w:t xml:space="preserve">Montage </w:t>
+        <w:t>Montage</w:t>
       </w:r>
       <w:r>
-        <w:t>en X</w:t>
+        <w:t>s</w:t>
       </w:r>
-      <w:bookmarkEnd w:id="35"/>
+      <w:bookmarkEnd w:id="34"/>
+      <w:r>
+        <w:t xml:space="preserve"> économiques – « Rotules unilatérales »</w:t>
+      </w:r>
     </w:p>
     <w:p>
       <w:pPr>
@@ -9303,6 +9303,7 @@
       </w:pPr>
       <w:r>
         <w:rPr>
+          <w:noProof/>
           <w:lang w:eastAsia="fr-FR"/>
         </w:rPr>
         <w:drawing>
@@ -9366,24 +9367,22 @@
           <w:numId w:val="0"/>
         </w:numPr>
       </w:pPr>
-      <w:bookmarkStart w:id="36" w:name="_Toc408836468"/>
       <w:r>
-        <w:t xml:space="preserve">Montage en </w:t>
+        <w:t>Montages économiques – « Rotules unilatérales »</w:t>
       </w:r>
+    </w:p>
+    <w:p>
+      <w:pPr>
+        <w:jc w:val="center"/>
+        <w:rPr>
+          <w:lang w:eastAsia="fr-FR"/>
+        </w:rPr>
+      </w:pPr>
+      <w:bookmarkStart w:id="35" w:name="_GoBack"/>
+      <w:bookmarkEnd w:id="35"/>
       <w:r>
-        <w:t>O</w:t>
-      </w:r>
-      <w:bookmarkEnd w:id="36"/>
-    </w:p>
-    <w:p>
-      <w:pPr>
-        <w:jc w:val="center"/>
-        <w:rPr>
-          <w:lang w:eastAsia="fr-FR"/>
-        </w:rPr>
-      </w:pPr>
-      <w:r>
-        <w:rPr>
+        <w:rPr>
+          <w:noProof/>
           <w:lang w:eastAsia="fr-FR"/>
         </w:rPr>
         <w:drawing>
@@ -9504,40 +9503,25 @@
         <w:szCs w:val="16"/>
       </w:rPr>
     </w:pPr>
-    <w:r>
-      <w:fldChar w:fldCharType="begin"/>
-    </w:r>
-    <w:r>
-      <w:instrText xml:space="preserve"> FILENAME  \* MERGEFORMAT </w:instrText>
-    </w:r>
-    <w:r>
-      <w:fldChar w:fldCharType="separate"/>
-    </w:r>
-    <w:r>
-      <w:rPr>
-        <w:rFonts w:eastAsiaTheme="minorHAnsi" w:cs="Calibri"/>
-        <w:noProof/>
-        <w:sz w:val="16"/>
-        <w:szCs w:val="16"/>
-      </w:rPr>
-      <w:t>07_Cpt</w:t>
-    </w:r>
-    <w:r>
-      <w:rPr>
-        <w:noProof/>
-        <w:sz w:val="16"/>
-        <w:szCs w:val="16"/>
-      </w:rPr>
-      <w:t>_05_LiaisonPivotRoulements_Cours.docx</w:t>
-    </w:r>
-    <w:r>
-      <w:rPr>
-        <w:noProof/>
-        <w:sz w:val="16"/>
-        <w:szCs w:val="16"/>
-      </w:rPr>
-      <w:fldChar w:fldCharType="end"/>
-    </w:r>
+    <w:fldSimple w:instr=" FILENAME  \* MERGEFORMAT ">
+      <w:r>
+        <w:rPr>
+          <w:rFonts w:eastAsiaTheme="minorHAnsi" w:cs="Calibri"/>
+          <w:noProof/>
+          <w:sz w:val="16"/>
+          <w:szCs w:val="16"/>
+        </w:rPr>
+        <w:t>07_Cpt</w:t>
+      </w:r>
+      <w:r>
+        <w:rPr>
+          <w:noProof/>
+          <w:sz w:val="16"/>
+          <w:szCs w:val="16"/>
+        </w:rPr>
+        <w:t>_05_LiaisonPivotRoulements_Cours.docx</w:t>
+      </w:r>
+    </w:fldSimple>
     <w:r>
       <w:rPr>
         <w:rFonts w:eastAsiaTheme="minorHAnsi" w:cs="Calibri"/>
@@ -9597,7 +9581,7 @@
         <w:sz w:val="16"/>
         <w:szCs w:val="16"/>
       </w:rPr>
-      <w:t>2</w:t>
+      <w:t>12</w:t>
     </w:r>
     <w:r>
       <w:rPr>
@@ -9617,35 +9601,18 @@
       </w:rPr>
       <w:t>/</w:t>
     </w:r>
-    <w:r>
-      <w:fldChar w:fldCharType="begin"/>
-    </w:r>
-    <w:r>
-      <w:instrText xml:space="preserve"> NUMPAGES  \* MERGEFORMAT </w:instrText>
-    </w:r>
-    <w:r>
-      <w:fldChar w:fldCharType="separate"/>
-    </w:r>
-    <w:r>
-      <w:rPr>
-        <w:rFonts w:eastAsiaTheme="minorHAnsi" w:cs="Calibri"/>
-        <w:b/>
-        <w:noProof/>
-        <w:sz w:val="16"/>
-        <w:szCs w:val="16"/>
-      </w:rPr>
-      <w:t>12</w:t>
-    </w:r>
-    <w:r>
-      <w:rPr>
-        <w:rFonts w:eastAsiaTheme="minorHAnsi" w:cs="Calibri"/>
-        <w:b/>
-        <w:noProof/>
-        <w:sz w:val="16"/>
-        <w:szCs w:val="16"/>
-      </w:rPr>
-      <w:fldChar w:fldCharType="end"/>
-    </w:r>
+    <w:fldSimple w:instr=" NUMPAGES  \* MERGEFORMAT ">
+      <w:r>
+        <w:rPr>
+          <w:rFonts w:eastAsiaTheme="minorHAnsi" w:cs="Calibri"/>
+          <w:b/>
+          <w:noProof/>
+          <w:sz w:val="16"/>
+          <w:szCs w:val="16"/>
+        </w:rPr>
+        <w:t>12</w:t>
+      </w:r>
+    </w:fldSimple>
   </w:p>
   <w:p>
     <w:pPr>
@@ -15897,7 +15864,7 @@
 </file>
 
 <file path=customXml/itemProps1.xml><?xml version="1.0" encoding="utf-8"?>
-<ds:datastoreItem xmlns:ds="http://schemas.openxmlformats.org/officeDocument/2006/customXml" ds:itemID="{D407232B-3255-4271-A989-D6E7DE196A9A}">
+<ds:datastoreItem xmlns:ds="http://schemas.openxmlformats.org/officeDocument/2006/customXml" ds:itemID="{D223619C-F789-497B-9EDC-3462DA44062E}">
   <ds:schemaRefs>
     <ds:schemaRef ds:uri="http://schemas.openxmlformats.org/officeDocument/2006/bibliography"/>
   </ds:schemaRefs>

</xml_diff>